<commit_message>
Mise des commentaires et documentation
</commit_message>
<xml_diff>
--- a/Documentation.docx
+++ b/Documentation.docx
@@ -99,11 +99,15 @@
     <w:p>
       <w:pPr>
         <w:rPr>
+          <w:sz w:val="28"/>
+          <w:szCs w:val="28"/>
           <w:lang w:val="fr-CA"/>
         </w:rPr>
       </w:pPr>
       <w:r>
         <w:rPr>
+          <w:sz w:val="28"/>
+          <w:szCs w:val="28"/>
           <w:lang w:val="fr-CA"/>
         </w:rPr>
         <w:t>Création du projet :</w:t>
@@ -172,14 +176,7 @@
         <w:rPr>
           <w:lang w:val="fr-CA"/>
         </w:rPr>
-        <w:t xml:space="preserve">ies Express et support </w:t>
-      </w:r>
-      <w:proofErr w:type="gramStart"/>
-      <w:r>
-        <w:rPr>
-          <w:lang w:val="fr-CA"/>
-        </w:rPr>
-        <w:t>de .</w:t>
+        <w:t>ies Express et support de .</w:t>
       </w:r>
       <w:proofErr w:type="spellStart"/>
       <w:r>
@@ -189,7 +186,6 @@
         <w:t>env</w:t>
       </w:r>
       <w:proofErr w:type="spellEnd"/>
-      <w:proofErr w:type="gramEnd"/>
     </w:p>
     <w:tbl>
       <w:tblPr>
@@ -224,6 +220,59 @@
               <w:t>dotenv</w:t>
             </w:r>
             <w:proofErr w:type="spellEnd"/>
+          </w:p>
+        </w:tc>
+      </w:tr>
+    </w:tbl>
+    <w:p/>
+    <w:p>
+      <w:pPr>
+        <w:rPr>
+          <w:lang w:val="fr-CA"/>
+        </w:rPr>
+      </w:pPr>
+      <w:r>
+        <w:rPr>
+          <w:lang w:val="fr-CA"/>
+        </w:rPr>
+        <w:t>Démarrage de serveur (terminal doit être dans le dossier du pro</w:t>
+      </w:r>
+      <w:r>
+        <w:rPr>
+          <w:lang w:val="fr-CA"/>
+        </w:rPr>
+        <w:t>jet</w:t>
+      </w:r>
+      <w:r>
+        <w:rPr>
+          <w:lang w:val="fr-CA"/>
+        </w:rPr>
+        <w:t>):</w:t>
+      </w:r>
+    </w:p>
+    <w:tbl>
+      <w:tblPr>
+        <w:tblStyle w:val="TableGrid"/>
+        <w:tblW w:w="0" w:type="auto"/>
+        <w:tblLook w:val="04A0" w:firstRow="1" w:lastRow="0" w:firstColumn="1" w:lastColumn="0" w:noHBand="0" w:noVBand="1"/>
+      </w:tblPr>
+      <w:tblGrid>
+        <w:gridCol w:w="9350"/>
+      </w:tblGrid>
+      <w:tr>
+        <w:tc>
+          <w:tcPr>
+            <w:tcW w:w="9350" w:type="dxa"/>
+          </w:tcPr>
+          <w:p>
+            <w:proofErr w:type="spellStart"/>
+            <w:r>
+              <w:t>npm</w:t>
+            </w:r>
+            <w:proofErr w:type="spellEnd"/>
+            <w:r>
+              <w:t xml:space="preserve"> start</w:t>
+            </w:r>
           </w:p>
         </w:tc>
       </w:tr>

</xml_diff>